<commit_message>
Did documentation for sprint 3
</commit_message>
<xml_diff>
--- a/documentation/sprint 2/Sprint 2 Documentation.docx
+++ b/documentation/sprint 2/Sprint 2 Documentation.docx
@@ -72,7 +72,7 @@
           <w:sz w:val="24"/>
           <w:szCs w:val="24"/>
         </w:rPr>
-        <w:t xml:space="preserve">Kevin Brosam, Nate Lang, John Hattas, Alex </w:t>
+        <w:t xml:space="preserve">Kevin Brosam, Nate Lang, John </w:t>
       </w:r>
       <w:proofErr w:type="spellStart"/>
       <w:r>
@@ -81,6 +81,24 @@
           <w:sz w:val="24"/>
           <w:szCs w:val="24"/>
         </w:rPr>
+        <w:t>Hattas</w:t>
+      </w:r>
+      <w:proofErr w:type="spellEnd"/>
+      <w:r>
+        <w:rPr>
+          <w:rFonts w:ascii="Times New Roman" w:hAnsi="Times New Roman" w:cs="Times New Roman"/>
+          <w:sz w:val="24"/>
+          <w:szCs w:val="24"/>
+        </w:rPr>
+        <w:t xml:space="preserve">, Alex </w:t>
+      </w:r>
+      <w:proofErr w:type="spellStart"/>
+      <w:r>
+        <w:rPr>
+          <w:rFonts w:ascii="Times New Roman" w:hAnsi="Times New Roman" w:cs="Times New Roman"/>
+          <w:sz w:val="24"/>
+          <w:szCs w:val="24"/>
+        </w:rPr>
         <w:t>Berkhout</w:t>
       </w:r>
       <w:proofErr w:type="spellEnd"/>
@@ -136,39 +154,7 @@
           <w:sz w:val="24"/>
           <w:szCs w:val="24"/>
         </w:rPr>
-        <w:t xml:space="preserve">Nate is looking for a way to compare multiple tournaments at a time and find a way to predict the winner based on previous tournaments.  He wants to </w:t>
-      </w:r>
-      <w:r>
-        <w:rPr>
-          <w:rFonts w:ascii="Times New Roman" w:hAnsi="Times New Roman" w:cs="Times New Roman"/>
-          <w:sz w:val="24"/>
-          <w:szCs w:val="24"/>
-        </w:rPr>
-        <w:t xml:space="preserve">be able to </w:t>
-      </w:r>
-      <w:r>
-        <w:rPr>
-          <w:rFonts w:ascii="Times New Roman" w:hAnsi="Times New Roman" w:cs="Times New Roman"/>
-          <w:sz w:val="24"/>
-          <w:szCs w:val="24"/>
-        </w:rPr>
-        <w:t xml:space="preserve">select several indicators and have the program find the ideal combination for the best possible bracket.  He also wants to be able to use advanced statistics such as SRS or </w:t>
-      </w:r>
-      <w:r>
-        <w:rPr>
-          <w:rFonts w:ascii="Times New Roman" w:hAnsi="Times New Roman" w:cs="Times New Roman"/>
-          <w:sz w:val="24"/>
-          <w:szCs w:val="24"/>
-        </w:rPr>
-        <w:t>RPI</w:t>
-      </w:r>
-      <w:r>
-        <w:rPr>
-          <w:rFonts w:ascii="Times New Roman" w:hAnsi="Times New Roman" w:cs="Times New Roman"/>
-          <w:sz w:val="24"/>
-          <w:szCs w:val="24"/>
-        </w:rPr>
-        <w:t>.</w:t>
+        <w:t>Nate is looking for a way to compare multiple tournaments at a time and find a way to predict the winner based on previous tournaments.  He wants to be able to select several indicators and have the program find the ideal combination for the best possible bracket.  He also wants to be able to use advanced statistics such as SRS or RPI.</w:t>
       </w:r>
     </w:p>
     <w:p>
@@ -280,7 +266,7 @@
         <w:pStyle w:val="ListParagraph"/>
         <w:numPr>
           <w:ilvl w:val="0"/>
-          <w:numId w:val="3"/>
+          <w:numId w:val="4"/>
         </w:numPr>
         <w:rPr>
           <w:rFonts w:ascii="Times New Roman" w:hAnsi="Times New Roman" w:cs="Times New Roman"/>
@@ -302,7 +288,7 @@
         <w:pStyle w:val="ListParagraph"/>
         <w:numPr>
           <w:ilvl w:val="0"/>
-          <w:numId w:val="3"/>
+          <w:numId w:val="4"/>
         </w:numPr>
         <w:rPr>
           <w:rFonts w:ascii="Times New Roman" w:hAnsi="Times New Roman" w:cs="Times New Roman"/>
@@ -314,9 +300,6 @@
         <w:r>
           <w:rPr>
             <w:rStyle w:val="Hyperlink"/>
-            <w:rFonts w:ascii="Times New Roman" w:hAnsi="Times New Roman" w:cs="Times New Roman"/>
-            <w:sz w:val="24"/>
-            <w:szCs w:val="24"/>
           </w:rPr>
           <w:t>https://www.kaggle.com/c/mens-machine-learning-competition-2018</w:t>
         </w:r>
@@ -327,7 +310,7 @@
         <w:pStyle w:val="ListParagraph"/>
         <w:numPr>
           <w:ilvl w:val="0"/>
-          <w:numId w:val="3"/>
+          <w:numId w:val="4"/>
         </w:numPr>
         <w:rPr>
           <w:rFonts w:ascii="Times New Roman" w:hAnsi="Times New Roman" w:cs="Times New Roman"/>
@@ -350,7 +333,7 @@
         <w:pStyle w:val="ListParagraph"/>
         <w:numPr>
           <w:ilvl w:val="0"/>
-          <w:numId w:val="3"/>
+          <w:numId w:val="4"/>
         </w:numPr>
         <w:rPr>
           <w:rFonts w:ascii="Times New Roman" w:hAnsi="Times New Roman" w:cs="Times New Roman"/>
@@ -366,32 +349,22 @@
         </w:rPr>
         <w:t>Create big csv with all combined stats in easy to use format</w:t>
       </w:r>
-      <w:bookmarkStart w:id="0" w:name="_GoBack"/>
-      <w:bookmarkEnd w:id="0"/>
-    </w:p>
-    <w:p>
-      <w:pPr>
-        <w:rPr>
-          <w:rFonts w:ascii="Times New Roman" w:hAnsi="Times New Roman" w:cs="Times New Roman"/>
-          <w:sz w:val="24"/>
-          <w:szCs w:val="24"/>
-        </w:rPr>
-      </w:pPr>
-      <w:r>
-        <w:rPr>
-          <w:rFonts w:ascii="Times New Roman" w:hAnsi="Times New Roman" w:cs="Times New Roman"/>
-          <w:sz w:val="24"/>
-          <w:szCs w:val="24"/>
-        </w:rPr>
-        <w:t xml:space="preserve">Create SRS, SOS, RPI, </w:t>
-      </w:r>
-      <w:r>
-        <w:rPr>
-          <w:rFonts w:ascii="Times New Roman" w:hAnsi="Times New Roman" w:cs="Times New Roman"/>
-          <w:sz w:val="24"/>
-          <w:szCs w:val="24"/>
-        </w:rPr>
-        <w:t>stat columns</w:t>
+    </w:p>
+    <w:p>
+      <w:pPr>
+        <w:rPr>
+          <w:rFonts w:ascii="Times New Roman" w:hAnsi="Times New Roman" w:cs="Times New Roman"/>
+          <w:sz w:val="24"/>
+          <w:szCs w:val="24"/>
+        </w:rPr>
+      </w:pPr>
+      <w:r>
+        <w:rPr>
+          <w:rFonts w:ascii="Times New Roman" w:hAnsi="Times New Roman" w:cs="Times New Roman"/>
+          <w:sz w:val="24"/>
+          <w:szCs w:val="24"/>
+        </w:rPr>
+        <w:t>Create SRS, SOS, RPI, stat columns</w:t>
       </w:r>
     </w:p>
     <w:p>
@@ -399,7 +372,7 @@
         <w:pStyle w:val="ListParagraph"/>
         <w:numPr>
           <w:ilvl w:val="0"/>
-          <w:numId w:val="3"/>
+          <w:numId w:val="4"/>
         </w:numPr>
         <w:rPr>
           <w:rFonts w:ascii="Times New Roman" w:hAnsi="Times New Roman" w:cs="Times New Roman"/>
@@ -421,7 +394,7 @@
         <w:pStyle w:val="ListParagraph"/>
         <w:numPr>
           <w:ilvl w:val="0"/>
-          <w:numId w:val="3"/>
+          <w:numId w:val="4"/>
         </w:numPr>
         <w:rPr>
           <w:rFonts w:ascii="Times New Roman" w:hAnsi="Times New Roman" w:cs="Times New Roman"/>
@@ -443,7 +416,7 @@
         <w:pStyle w:val="ListParagraph"/>
         <w:numPr>
           <w:ilvl w:val="0"/>
-          <w:numId w:val="3"/>
+          <w:numId w:val="4"/>
         </w:numPr>
         <w:rPr>
           <w:rFonts w:ascii="Times New Roman" w:hAnsi="Times New Roman" w:cs="Times New Roman"/>
@@ -465,7 +438,7 @@
         <w:pStyle w:val="ListParagraph"/>
         <w:numPr>
           <w:ilvl w:val="0"/>
-          <w:numId w:val="3"/>
+          <w:numId w:val="4"/>
         </w:numPr>
         <w:rPr>
           <w:rFonts w:ascii="Times New Roman" w:hAnsi="Times New Roman" w:cs="Times New Roman"/>
@@ -504,7 +477,7 @@
         <w:pStyle w:val="ListParagraph"/>
         <w:numPr>
           <w:ilvl w:val="0"/>
-          <w:numId w:val="3"/>
+          <w:numId w:val="4"/>
         </w:numPr>
         <w:rPr>
           <w:rFonts w:ascii="Times New Roman" w:hAnsi="Times New Roman" w:cs="Times New Roman"/>
@@ -526,7 +499,7 @@
         <w:pStyle w:val="ListParagraph"/>
         <w:numPr>
           <w:ilvl w:val="0"/>
-          <w:numId w:val="3"/>
+          <w:numId w:val="4"/>
         </w:numPr>
         <w:rPr>
           <w:rFonts w:ascii="Times New Roman" w:hAnsi="Times New Roman" w:cs="Times New Roman"/>
@@ -548,7 +521,7 @@
         <w:pStyle w:val="ListParagraph"/>
         <w:numPr>
           <w:ilvl w:val="0"/>
-          <w:numId w:val="3"/>
+          <w:numId w:val="4"/>
         </w:numPr>
         <w:rPr>
           <w:rFonts w:ascii="Times New Roman" w:hAnsi="Times New Roman" w:cs="Times New Roman"/>
@@ -587,7 +560,7 @@
         <w:pStyle w:val="ListParagraph"/>
         <w:numPr>
           <w:ilvl w:val="0"/>
-          <w:numId w:val="3"/>
+          <w:numId w:val="4"/>
         </w:numPr>
         <w:rPr>
           <w:rFonts w:ascii="Times New Roman" w:hAnsi="Times New Roman" w:cs="Times New Roman"/>
@@ -609,7 +582,7 @@
         <w:pStyle w:val="ListParagraph"/>
         <w:numPr>
           <w:ilvl w:val="0"/>
-          <w:numId w:val="3"/>
+          <w:numId w:val="4"/>
         </w:numPr>
         <w:rPr>
           <w:rFonts w:ascii="Times New Roman" w:hAnsi="Times New Roman" w:cs="Times New Roman"/>
@@ -631,7 +604,7 @@
         <w:pStyle w:val="ListParagraph"/>
         <w:numPr>
           <w:ilvl w:val="0"/>
-          <w:numId w:val="3"/>
+          <w:numId w:val="4"/>
         </w:numPr>
         <w:rPr>
           <w:rFonts w:ascii="Times New Roman" w:hAnsi="Times New Roman" w:cs="Times New Roman"/>
@@ -670,7 +643,7 @@
         <w:pStyle w:val="ListParagraph"/>
         <w:numPr>
           <w:ilvl w:val="0"/>
-          <w:numId w:val="3"/>
+          <w:numId w:val="4"/>
         </w:numPr>
         <w:rPr>
           <w:rFonts w:ascii="Times New Roman" w:hAnsi="Times New Roman" w:cs="Times New Roman"/>
@@ -709,7 +682,7 @@
         <w:pStyle w:val="ListParagraph"/>
         <w:numPr>
           <w:ilvl w:val="0"/>
-          <w:numId w:val="3"/>
+          <w:numId w:val="4"/>
         </w:numPr>
         <w:rPr>
           <w:rFonts w:ascii="Times New Roman" w:hAnsi="Times New Roman" w:cs="Times New Roman"/>
@@ -748,7 +721,7 @@
         <w:pStyle w:val="ListParagraph"/>
         <w:numPr>
           <w:ilvl w:val="0"/>
-          <w:numId w:val="3"/>
+          <w:numId w:val="4"/>
         </w:numPr>
         <w:rPr>
           <w:rFonts w:ascii="Times New Roman" w:hAnsi="Times New Roman" w:cs="Times New Roman"/>
@@ -787,7 +760,7 @@
         <w:pStyle w:val="ListParagraph"/>
         <w:numPr>
           <w:ilvl w:val="0"/>
-          <w:numId w:val="3"/>
+          <w:numId w:val="4"/>
         </w:numPr>
         <w:rPr>
           <w:rFonts w:ascii="Times New Roman" w:hAnsi="Times New Roman" w:cs="Times New Roman"/>
@@ -809,7 +782,7 @@
         <w:pStyle w:val="ListParagraph"/>
         <w:numPr>
           <w:ilvl w:val="0"/>
-          <w:numId w:val="3"/>
+          <w:numId w:val="4"/>
         </w:numPr>
         <w:rPr>
           <w:rFonts w:ascii="Times New Roman" w:hAnsi="Times New Roman" w:cs="Times New Roman"/>
@@ -848,7 +821,7 @@
         <w:pStyle w:val="ListParagraph"/>
         <w:numPr>
           <w:ilvl w:val="0"/>
-          <w:numId w:val="3"/>
+          <w:numId w:val="4"/>
         </w:numPr>
         <w:rPr>
           <w:rFonts w:ascii="Times New Roman" w:hAnsi="Times New Roman" w:cs="Times New Roman"/>
@@ -884,23 +857,14 @@
           <w:szCs w:val="24"/>
         </w:rPr>
       </w:pPr>
-    </w:p>
-    <w:p>
-      <w:pPr>
+      <w:r>
         <w:rPr>
           <w:rFonts w:ascii="Times New Roman" w:hAnsi="Times New Roman" w:cs="Times New Roman"/>
           <w:b/>
           <w:sz w:val="24"/>
           <w:szCs w:val="24"/>
         </w:rPr>
-      </w:pPr>
-      <w:r>
-        <w:rPr>
-          <w:rFonts w:ascii="Times New Roman" w:hAnsi="Times New Roman" w:cs="Times New Roman"/>
-          <w:b/>
-          <w:sz w:val="24"/>
-          <w:szCs w:val="24"/>
-        </w:rPr>
+        <w:lastRenderedPageBreak/>
         <w:t>Sprint Backlog:</w:t>
       </w:r>
     </w:p>
@@ -1882,6 +1846,7 @@
         <w:tc>
           <w:tcPr>
             <w:tcW w:w="3685" w:type="dxa"/>
+            <w:shd w:val="clear" w:color="auto" w:fill="auto"/>
           </w:tcPr>
           <w:p>
             <w:pPr>
@@ -1904,6 +1869,7 @@
         <w:tc>
           <w:tcPr>
             <w:tcW w:w="3240" w:type="dxa"/>
+            <w:shd w:val="clear" w:color="auto" w:fill="auto"/>
           </w:tcPr>
           <w:p>
             <w:pPr>
@@ -1926,6 +1892,7 @@
         <w:tc>
           <w:tcPr>
             <w:tcW w:w="2425" w:type="dxa"/>
+            <w:shd w:val="clear" w:color="auto" w:fill="auto"/>
           </w:tcPr>
           <w:p>
             <w:pPr>
@@ -2092,6 +2059,7 @@
         <w:tc>
           <w:tcPr>
             <w:tcW w:w="3685" w:type="dxa"/>
+            <w:shd w:val="clear" w:color="auto" w:fill="auto"/>
           </w:tcPr>
           <w:p>
             <w:pPr>
@@ -2114,6 +2082,7 @@
         <w:tc>
           <w:tcPr>
             <w:tcW w:w="3240" w:type="dxa"/>
+            <w:shd w:val="clear" w:color="auto" w:fill="auto"/>
           </w:tcPr>
           <w:p>
             <w:pPr>
@@ -2136,6 +2105,7 @@
         <w:tc>
           <w:tcPr>
             <w:tcW w:w="2425" w:type="dxa"/>
+            <w:shd w:val="clear" w:color="auto" w:fill="auto"/>
           </w:tcPr>
           <w:p>
             <w:pPr>
@@ -2169,6 +2139,7 @@
         <w:tc>
           <w:tcPr>
             <w:tcW w:w="3685" w:type="dxa"/>
+            <w:shd w:val="clear" w:color="auto" w:fill="auto"/>
           </w:tcPr>
           <w:p>
             <w:pPr>
@@ -2191,6 +2162,7 @@
         <w:tc>
           <w:tcPr>
             <w:tcW w:w="3240" w:type="dxa"/>
+            <w:shd w:val="clear" w:color="auto" w:fill="auto"/>
           </w:tcPr>
           <w:p>
             <w:pPr>
@@ -2213,6 +2185,7 @@
         <w:tc>
           <w:tcPr>
             <w:tcW w:w="2425" w:type="dxa"/>
+            <w:shd w:val="clear" w:color="auto" w:fill="auto"/>
           </w:tcPr>
           <w:p>
             <w:pPr>
@@ -2391,7 +2364,7 @@
                 <w:sz w:val="24"/>
                 <w:szCs w:val="24"/>
               </w:rPr>
-              <w:t>Display data in charts and tables, potentially using R</w:t>
+              <w:t>Display data in charts and tables</w:t>
             </w:r>
           </w:p>
         </w:tc>
@@ -2437,6 +2410,8 @@
               </w:rPr>
               <w:t>N</w:t>
             </w:r>
+            <w:bookmarkStart w:id="0" w:name="_GoBack"/>
+            <w:bookmarkEnd w:id="0"/>
           </w:p>
         </w:tc>
       </w:tr>
@@ -2651,7 +2626,7 @@
           <w:sz w:val="24"/>
           <w:szCs w:val="24"/>
         </w:rPr>
-        <w:t xml:space="preserve">  The main portion of the progress this sprint was converting the Kaggle data to our project.  Essentially, we are now </w:t>
+        <w:t xml:space="preserve">  The main portion of the progress this sprint was converting the Kaggle data to our project.  Essentially, we are now using a whole new data set which so far has been more accurate.  The biggest leap with this new data set is that there was a large portion of missing data depending on if a team went winless or </w:t>
       </w:r>
       <w:r>
         <w:rPr>
@@ -2660,7 +2635,7 @@
           <w:szCs w:val="24"/>
         </w:rPr>
         <w:lastRenderedPageBreak/>
-        <w:t>using a whole new data set which so far has been more accurate.  The biggest leap with this new data set is that there was a large portion of missing data depending on if a team went winless or undefeated.  This stemmed from the fact that there were no winning or winning opponent stats, so we had to devise a method to produce these stats accurately.</w:t>
+        <w:t>undefeated.  This stemmed from the fact that there were no winning or winning opponent stats, so we had to devise a method to produce these stats accurately.</w:t>
       </w:r>
       <w:r>
         <w:rPr>
@@ -3132,6 +3107,18 @@
   </w:num>
   <w:num w:numId="3">
     <w:abstractNumId w:val="1"/>
+  </w:num>
+  <w:num w:numId="4">
+    <w:abstractNumId w:val="1"/>
+    <w:lvlOverride w:ilvl="0"/>
+    <w:lvlOverride w:ilvl="1"/>
+    <w:lvlOverride w:ilvl="2"/>
+    <w:lvlOverride w:ilvl="3"/>
+    <w:lvlOverride w:ilvl="4"/>
+    <w:lvlOverride w:ilvl="5"/>
+    <w:lvlOverride w:ilvl="6"/>
+    <w:lvlOverride w:ilvl="7"/>
+    <w:lvlOverride w:ilvl="8"/>
   </w:num>
 </w:numbering>
 </file>

</xml_diff>